<commit_message>
add os rk 1
</commit_message>
<xml_diff>
--- a/public/os_rk1.docx
+++ b/public/os_rk1.docx
@@ -1666,6 +1666,706 @@
           <w:spacing w:val="0"/>
         </w:rPr>
         <w:t xml:space="preserve">&lt;variant&gt;SRT scheduling does not require burst time estimation</w:t>
+      </w:r>
+    </w:p>
+    <w:p>
+      <w:pPr>
+        <w:spacing w:after="240"/>
+      </w:pPr>
+      <w:r>
+        <w:rPr>
+          <w:rFonts w:ascii="Times" w:hAnsi="Times" w:cs="Times"/>
+          <w:sz w:val="24"/>
+          <w:sz-cs w:val="24"/>
+          <w:spacing w:val="0"/>
+        </w:rPr>
+        <w:t xml:space="preserve"/>
+      </w:r>
+    </w:p>
+    <w:p>
+      <w:pPr>
+        <w:spacing w:after="240"/>
+      </w:pPr>
+      <w:r>
+        <w:rPr>
+          <w:rFonts w:ascii="Times" w:hAnsi="Times" w:cs="Times"/>
+          <w:sz w:val="24"/>
+          <w:sz-cs w:val="24"/>
+          <w:spacing w:val="0"/>
+        </w:rPr>
+        <w:t xml:space="preserve">&lt;question&gt;What does HRRN scheduling prioritize?</w:t>
+      </w:r>
+    </w:p>
+    <w:p>
+      <w:pPr>
+        <w:spacing w:after="240"/>
+      </w:pPr>
+      <w:r>
+        <w:rPr>
+          <w:rFonts w:ascii="Times" w:hAnsi="Times" w:cs="Times"/>
+          <w:sz w:val="24"/>
+          <w:sz-cs w:val="24"/>
+          <w:spacing w:val="0"/>
+        </w:rPr>
+        <w:t xml:space="preserve">&lt;variantright&gt;The process with the highest response ratio (waiting time + execution time / execution time)</w:t>
+      </w:r>
+    </w:p>
+    <w:p>
+      <w:pPr>
+        <w:spacing w:after="240"/>
+      </w:pPr>
+      <w:r>
+        <w:rPr>
+          <w:rFonts w:ascii="Times" w:hAnsi="Times" w:cs="Times"/>
+          <w:sz w:val="24"/>
+          <w:sz-cs w:val="24"/>
+          <w:spacing w:val="0"/>
+        </w:rPr>
+        <w:t xml:space="preserve">&lt;variant&gt;The process with the longest execution time</w:t>
+      </w:r>
+    </w:p>
+    <w:p>
+      <w:pPr>
+        <w:spacing w:after="240"/>
+      </w:pPr>
+      <w:r>
+        <w:rPr>
+          <w:rFonts w:ascii="Times" w:hAnsi="Times" w:cs="Times"/>
+          <w:sz w:val="24"/>
+          <w:sz-cs w:val="24"/>
+          <w:spacing w:val="0"/>
+        </w:rPr>
+        <w:t xml:space="preserve">&lt;variant&gt;The process with the lowest priority</w:t>
+      </w:r>
+    </w:p>
+    <w:p>
+      <w:pPr>
+        <w:spacing w:after="240"/>
+      </w:pPr>
+      <w:r>
+        <w:rPr>
+          <w:rFonts w:ascii="Times" w:hAnsi="Times" w:cs="Times"/>
+          <w:sz w:val="24"/>
+          <w:sz-cs w:val="24"/>
+          <w:spacing w:val="0"/>
+        </w:rPr>
+        <w:t xml:space="preserve">&lt;variant&gt;The process that has the shortest burst time</w:t>
+      </w:r>
+    </w:p>
+    <w:p>
+      <w:pPr>
+        <w:spacing w:after="240"/>
+      </w:pPr>
+      <w:r>
+        <w:rPr>
+          <w:rFonts w:ascii="Times" w:hAnsi="Times" w:cs="Times"/>
+          <w:sz w:val="24"/>
+          <w:sz-cs w:val="24"/>
+          <w:spacing w:val="0"/>
+        </w:rPr>
+        <w:t xml:space="preserve"/>
+      </w:r>
+    </w:p>
+    <w:p>
+      <w:pPr>
+        <w:spacing w:after="240"/>
+      </w:pPr>
+      <w:r>
+        <w:rPr>
+          <w:rFonts w:ascii="Times" w:hAnsi="Times" w:cs="Times"/>
+          <w:sz w:val="24"/>
+          <w:sz-cs w:val="24"/>
+          <w:spacing w:val="0"/>
+        </w:rPr>
+        <w:t xml:space="preserve">&lt;question&gt;Which scheduling algorithm uses preemption and a time quantum to ensure fairness?</w:t>
+      </w:r>
+    </w:p>
+    <w:p>
+      <w:pPr>
+        <w:spacing w:after="240"/>
+      </w:pPr>
+      <w:r>
+        <w:rPr>
+          <w:rFonts w:ascii="Times" w:hAnsi="Times" w:cs="Times"/>
+          <w:sz w:val="24"/>
+          <w:sz-cs w:val="24"/>
+          <w:spacing w:val="0"/>
+        </w:rPr>
+        <w:t xml:space="preserve">&lt;variant&gt;Priority Scheduling</w:t>
+      </w:r>
+    </w:p>
+    <w:p>
+      <w:pPr>
+        <w:spacing w:after="240"/>
+      </w:pPr>
+      <w:r>
+        <w:rPr>
+          <w:rFonts w:ascii="Times" w:hAnsi="Times" w:cs="Times"/>
+          <w:sz w:val="24"/>
+          <w:sz-cs w:val="24"/>
+          <w:spacing w:val="0"/>
+        </w:rPr>
+        <w:t xml:space="preserve">&lt;variant&gt;Shortest Process Next (SPN)</w:t>
+      </w:r>
+    </w:p>
+    <w:p>
+      <w:pPr>
+        <w:spacing w:after="240"/>
+      </w:pPr>
+      <w:r>
+        <w:rPr>
+          <w:rFonts w:ascii="Times" w:hAnsi="Times" w:cs="Times"/>
+          <w:sz w:val="24"/>
+          <w:sz-cs w:val="24"/>
+          <w:spacing w:val="0"/>
+        </w:rPr>
+        <w:t xml:space="preserve">&lt;variantright&gt;Round Robin (RR)</w:t>
+      </w:r>
+    </w:p>
+    <w:p>
+      <w:pPr>
+        <w:spacing w:after="240"/>
+      </w:pPr>
+      <w:r>
+        <w:rPr>
+          <w:rFonts w:ascii="Times" w:hAnsi="Times" w:cs="Times"/>
+          <w:sz w:val="24"/>
+          <w:sz-cs w:val="24"/>
+          <w:spacing w:val="0"/>
+        </w:rPr>
+        <w:t xml:space="preserve">&lt;variant&gt;First-Come, First-Served (FCFS)</w:t>
+      </w:r>
+    </w:p>
+    <w:p>
+      <w:pPr>
+        <w:spacing w:after="240"/>
+      </w:pPr>
+      <w:r>
+        <w:rPr>
+          <w:rFonts w:ascii="Times" w:hAnsi="Times" w:cs="Times"/>
+          <w:sz w:val="24"/>
+          <w:sz-cs w:val="24"/>
+          <w:spacing w:val="0"/>
+        </w:rPr>
+        <w:t xml:space="preserve"/>
+      </w:r>
+    </w:p>
+    <w:p>
+      <w:pPr>
+        <w:spacing w:after="240"/>
+      </w:pPr>
+      <w:r>
+        <w:rPr>
+          <w:rFonts w:ascii="Times" w:hAnsi="Times" w:cs="Times"/>
+          <w:sz w:val="24"/>
+          <w:sz-cs w:val="24"/>
+          <w:spacing w:val="0"/>
+        </w:rPr>
+        <w:t xml:space="preserve">&lt;question&gt;Write binary number in hex 1111 1111</w:t>
+      </w:r>
+    </w:p>
+    <w:p>
+      <w:pPr>
+        <w:spacing w:after="240"/>
+      </w:pPr>
+      <w:r>
+        <w:rPr>
+          <w:rFonts w:ascii="Times" w:hAnsi="Times" w:cs="Times"/>
+          <w:sz w:val="24"/>
+          <w:sz-cs w:val="24"/>
+          <w:spacing w:val="0"/>
+        </w:rPr>
+        <w:t xml:space="preserve">&lt;variant&gt;0x67</w:t>
+      </w:r>
+    </w:p>
+    <w:p>
+      <w:pPr>
+        <w:spacing w:after="240"/>
+      </w:pPr>
+      <w:r>
+        <w:rPr>
+          <w:rFonts w:ascii="Times" w:hAnsi="Times" w:cs="Times"/>
+          <w:sz w:val="24"/>
+          <w:sz-cs w:val="24"/>
+          <w:spacing w:val="0"/>
+        </w:rPr>
+        <w:t xml:space="preserve">&lt;variant&gt;0x15</w:t>
+      </w:r>
+    </w:p>
+    <w:p>
+      <w:pPr>
+        <w:spacing w:after="240"/>
+      </w:pPr>
+      <w:r>
+        <w:rPr>
+          <w:rFonts w:ascii="Times" w:hAnsi="Times" w:cs="Times"/>
+          <w:sz w:val="24"/>
+          <w:sz-cs w:val="24"/>
+          <w:spacing w:val="0"/>
+        </w:rPr>
+        <w:t xml:space="preserve">&lt;variant&gt;0xCF</w:t>
+      </w:r>
+    </w:p>
+    <w:p>
+      <w:pPr>
+        <w:spacing w:after="240"/>
+      </w:pPr>
+      <w:r>
+        <w:rPr>
+          <w:rFonts w:ascii="Times" w:hAnsi="Times" w:cs="Times"/>
+          <w:sz w:val="24"/>
+          <w:sz-cs w:val="24"/>
+          <w:spacing w:val="0"/>
+        </w:rPr>
+        <w:t xml:space="preserve">&lt;variantright&gt;0xFF</w:t>
+      </w:r>
+    </w:p>
+    <w:p>
+      <w:pPr>
+        <w:spacing w:after="240"/>
+      </w:pPr>
+      <w:r>
+        <w:rPr>
+          <w:rFonts w:ascii="Times" w:hAnsi="Times" w:cs="Times"/>
+          <w:sz w:val="24"/>
+          <w:sz-cs w:val="24"/>
+          <w:spacing w:val="0"/>
+        </w:rPr>
+        <w:t xml:space="preserve"/>
+      </w:r>
+    </w:p>
+    <w:p>
+      <w:pPr>
+        <w:spacing w:after="240"/>
+      </w:pPr>
+      <w:r>
+        <w:rPr>
+          <w:rFonts w:ascii="Times" w:hAnsi="Times" w:cs="Times"/>
+          <w:sz w:val="24"/>
+          <w:sz-cs w:val="24"/>
+          <w:spacing w:val="0"/>
+        </w:rPr>
+        <w:t xml:space="preserve">&lt;question&gt;Which of the following element of a computer system controls the operation of the computer and performs its data processing functions?</w:t>
+      </w:r>
+    </w:p>
+    <w:p>
+      <w:pPr>
+        <w:spacing w:after="240"/>
+      </w:pPr>
+      <w:r>
+        <w:rPr>
+          <w:rFonts w:ascii="Times" w:hAnsi="Times" w:cs="Times"/>
+          <w:sz w:val="24"/>
+          <w:sz-cs w:val="24"/>
+          <w:spacing w:val="0"/>
+        </w:rPr>
+        <w:t xml:space="preserve">&lt;variant&gt;Main memory</w:t>
+      </w:r>
+    </w:p>
+    <w:p>
+      <w:pPr>
+        <w:spacing w:after="240"/>
+      </w:pPr>
+      <w:r>
+        <w:rPr>
+          <w:rFonts w:ascii="Times" w:hAnsi="Times" w:cs="Times"/>
+          <w:sz w:val="24"/>
+          <w:sz-cs w:val="24"/>
+          <w:spacing w:val="0"/>
+        </w:rPr>
+        <w:t xml:space="preserve">&lt;variant&gt;I/O modules</w:t>
+      </w:r>
+    </w:p>
+    <w:p>
+      <w:pPr>
+        <w:spacing w:after="240"/>
+      </w:pPr>
+      <w:r>
+        <w:rPr>
+          <w:rFonts w:ascii="Times" w:hAnsi="Times" w:cs="Times"/>
+          <w:sz w:val="24"/>
+          <w:sz-cs w:val="24"/>
+          <w:spacing w:val="0"/>
+        </w:rPr>
+        <w:t xml:space="preserve">&lt;variantright&gt;Processor</w:t>
+      </w:r>
+    </w:p>
+    <w:p>
+      <w:pPr>
+        <w:spacing w:after="240"/>
+      </w:pPr>
+      <w:r>
+        <w:rPr>
+          <w:rFonts w:ascii="Times" w:hAnsi="Times" w:cs="Times"/>
+          <w:sz w:val="24"/>
+          <w:sz-cs w:val="24"/>
+          <w:spacing w:val="0"/>
+        </w:rPr>
+        <w:t xml:space="preserve">&lt;variant&gt;System bus</w:t>
+      </w:r>
+    </w:p>
+    <w:p>
+      <w:pPr>
+        <w:spacing w:after="240"/>
+      </w:pPr>
+      <w:r>
+        <w:rPr>
+          <w:rFonts w:ascii="Times" w:hAnsi="Times" w:cs="Times"/>
+          <w:sz w:val="24"/>
+          <w:sz-cs w:val="24"/>
+          <w:spacing w:val="0"/>
+        </w:rPr>
+        <w:t xml:space="preserve"/>
+      </w:r>
+    </w:p>
+    <w:p>
+      <w:pPr>
+        <w:spacing w:after="240"/>
+      </w:pPr>
+      <w:r>
+        <w:rPr>
+          <w:rFonts w:ascii="Times" w:hAnsi="Times" w:cs="Times"/>
+          <w:sz w:val="24"/>
+          <w:sz-cs w:val="24"/>
+          <w:spacing w:val="0"/>
+        </w:rPr>
+        <w:t xml:space="preserve">&lt;question&gt;Suppose that a process is in “Blocked” state waiting for some I/O service. When the service is completed, it goes to the:</w:t>
+      </w:r>
+    </w:p>
+    <w:p>
+      <w:pPr>
+        <w:spacing w:after="240"/>
+      </w:pPr>
+      <w:r>
+        <w:rPr>
+          <w:rFonts w:ascii="Times" w:hAnsi="Times" w:cs="Times"/>
+          <w:sz w:val="24"/>
+          <w:sz-cs w:val="24"/>
+          <w:spacing w:val="0"/>
+        </w:rPr>
+        <w:t xml:space="preserve">&lt;variant&gt;Terminated state</w:t>
+      </w:r>
+    </w:p>
+    <w:p>
+      <w:pPr>
+        <w:spacing w:after="240"/>
+      </w:pPr>
+      <w:r>
+        <w:rPr>
+          <w:rFonts w:ascii="Times" w:hAnsi="Times" w:cs="Times"/>
+          <w:sz w:val="24"/>
+          <w:sz-cs w:val="24"/>
+          <w:spacing w:val="0"/>
+        </w:rPr>
+        <w:t xml:space="preserve">&lt;variantright&gt;Ready state</w:t>
+      </w:r>
+    </w:p>
+    <w:p>
+      <w:pPr>
+        <w:spacing w:after="240"/>
+      </w:pPr>
+      <w:r>
+        <w:rPr>
+          <w:rFonts w:ascii="Times" w:hAnsi="Times" w:cs="Times"/>
+          <w:sz w:val="24"/>
+          <w:sz-cs w:val="24"/>
+          <w:spacing w:val="0"/>
+        </w:rPr>
+        <w:t xml:space="preserve">&lt;variant&gt;Suspended state</w:t>
+      </w:r>
+    </w:p>
+    <w:p>
+      <w:pPr>
+        <w:spacing w:after="240"/>
+      </w:pPr>
+      <w:r>
+        <w:rPr>
+          <w:rFonts w:ascii="Times" w:hAnsi="Times" w:cs="Times"/>
+          <w:sz w:val="24"/>
+          <w:sz-cs w:val="24"/>
+          <w:spacing w:val="0"/>
+        </w:rPr>
+        <w:t xml:space="preserve">&lt;variant&gt;Running state</w:t>
+      </w:r>
+    </w:p>
+    <w:p>
+      <w:pPr>
+        <w:spacing w:after="240"/>
+      </w:pPr>
+      <w:r>
+        <w:rPr>
+          <w:rFonts w:ascii="Times" w:hAnsi="Times" w:cs="Times"/>
+          <w:sz w:val="24"/>
+          <w:sz-cs w:val="24"/>
+          <w:spacing w:val="0"/>
+        </w:rPr>
+        <w:t xml:space="preserve"/>
+      </w:r>
+    </w:p>
+    <w:p>
+      <w:pPr>
+        <w:spacing w:after="240"/>
+      </w:pPr>
+      <w:r>
+        <w:rPr>
+          <w:rFonts w:ascii="Times" w:hAnsi="Times" w:cs="Times"/>
+          <w:sz w:val="24"/>
+          <w:sz-cs w:val="24"/>
+          <w:spacing w:val="0"/>
+        </w:rPr>
+        <w:t xml:space="preserve">&lt;question&gt;Which of the following is not the state of a process?</w:t>
+      </w:r>
+    </w:p>
+    <w:p>
+      <w:pPr>
+        <w:spacing w:after="240"/>
+      </w:pPr>
+      <w:r>
+        <w:rPr>
+          <w:rFonts w:ascii="Times" w:hAnsi="Times" w:cs="Times"/>
+          <w:sz w:val="24"/>
+          <w:sz-cs w:val="24"/>
+          <w:spacing w:val="0"/>
+        </w:rPr>
+        <w:t xml:space="preserve">&lt;variant&gt;New</w:t>
+      </w:r>
+    </w:p>
+    <w:p>
+      <w:pPr>
+        <w:spacing w:after="240"/>
+      </w:pPr>
+      <w:r>
+        <w:rPr>
+          <w:rFonts w:ascii="Times" w:hAnsi="Times" w:cs="Times"/>
+          <w:sz w:val="24"/>
+          <w:sz-cs w:val="24"/>
+          <w:spacing w:val="0"/>
+        </w:rPr>
+        <w:t xml:space="preserve">&lt;variant&gt;Waiting</w:t>
+      </w:r>
+    </w:p>
+    <w:p>
+      <w:pPr>
+        <w:spacing w:after="240"/>
+      </w:pPr>
+      <w:r>
+        <w:rPr>
+          <w:rFonts w:ascii="Times" w:hAnsi="Times" w:cs="Times"/>
+          <w:sz w:val="24"/>
+          <w:sz-cs w:val="24"/>
+          <w:spacing w:val="0"/>
+        </w:rPr>
+        <w:t xml:space="preserve">&lt;variant&gt;Running</w:t>
+      </w:r>
+    </w:p>
+    <w:p>
+      <w:pPr>
+        <w:spacing w:after="240"/>
+      </w:pPr>
+      <w:r>
+        <w:rPr>
+          <w:rFonts w:ascii="Times" w:hAnsi="Times" w:cs="Times"/>
+          <w:sz w:val="24"/>
+          <w:sz-cs w:val="24"/>
+          <w:spacing w:val="0"/>
+        </w:rPr>
+        <w:t xml:space="preserve">&lt;variant&gt;Ready</w:t>
+      </w:r>
+    </w:p>
+    <w:p>
+      <w:pPr>
+        <w:spacing w:after="240"/>
+      </w:pPr>
+      <w:r>
+        <w:rPr>
+          <w:rFonts w:ascii="Times" w:hAnsi="Times" w:cs="Times"/>
+          <w:sz w:val="24"/>
+          <w:sz-cs w:val="24"/>
+          <w:spacing w:val="0"/>
+        </w:rPr>
+        <w:t xml:space="preserve">&lt;variantright&gt;Old</w:t>
+      </w:r>
+    </w:p>
+    <w:p>
+      <w:pPr>
+        <w:spacing w:after="240"/>
+      </w:pPr>
+      <w:r>
+        <w:rPr>
+          <w:rFonts w:ascii="Times" w:hAnsi="Times" w:cs="Times"/>
+          <w:sz w:val="24"/>
+          <w:sz-cs w:val="24"/>
+          <w:spacing w:val="0"/>
+        </w:rPr>
+        <w:t xml:space="preserve">&lt;variant&gt;Terminated</w:t>
+      </w:r>
+    </w:p>
+    <w:p>
+      <w:pPr>
+        <w:spacing w:after="240"/>
+      </w:pPr>
+      <w:r>
+        <w:rPr>
+          <w:rFonts w:ascii="Times" w:hAnsi="Times" w:cs="Times"/>
+          <w:sz w:val="24"/>
+          <w:sz-cs w:val="24"/>
+          <w:spacing w:val="0"/>
+        </w:rPr>
+        <w:t xml:space="preserve"/>
+      </w:r>
+    </w:p>
+    <w:p>
+      <w:pPr>
+        <w:spacing w:after="240"/>
+      </w:pPr>
+      <w:r>
+        <w:rPr>
+          <w:rFonts w:ascii="Times" w:hAnsi="Times" w:cs="Times"/>
+          <w:sz w:val="24"/>
+          <w:sz-cs w:val="24"/>
+          <w:spacing w:val="0"/>
+        </w:rPr>
+        <w:t xml:space="preserve">&lt;question&gt;Which scheduling algorithm selects the process with the shortest estimated execution time next?</w:t>
+      </w:r>
+    </w:p>
+    <w:p>
+      <w:pPr>
+        <w:spacing w:after="240"/>
+      </w:pPr>
+      <w:r>
+        <w:rPr>
+          <w:rFonts w:ascii="Times" w:hAnsi="Times" w:cs="Times"/>
+          <w:sz w:val="24"/>
+          <w:sz-cs w:val="24"/>
+          <w:spacing w:val="0"/>
+        </w:rPr>
+        <w:t xml:space="preserve">&lt;variant&gt;First-Come, First-Served</w:t>
+      </w:r>
+    </w:p>
+    <w:p>
+      <w:pPr>
+        <w:spacing w:after="240"/>
+      </w:pPr>
+      <w:r>
+        <w:rPr>
+          <w:rFonts w:ascii="Times" w:hAnsi="Times" w:cs="Times"/>
+          <w:sz w:val="24"/>
+          <w:sz-cs w:val="24"/>
+          <w:spacing w:val="0"/>
+        </w:rPr>
+        <w:t xml:space="preserve">&lt;variantright&gt;Shortest Remaining Time First (SRTF)</w:t>
+      </w:r>
+    </w:p>
+    <w:p>
+      <w:pPr>
+        <w:spacing w:after="240"/>
+      </w:pPr>
+      <w:r>
+        <w:rPr>
+          <w:rFonts w:ascii="Times" w:hAnsi="Times" w:cs="Times"/>
+          <w:sz w:val="24"/>
+          <w:sz-cs w:val="24"/>
+          <w:spacing w:val="0"/>
+        </w:rPr>
+        <w:t xml:space="preserve">&lt;variant&gt;Highest Response Ratio Next (HRRN)</w:t>
+      </w:r>
+    </w:p>
+    <w:p>
+      <w:pPr>
+        <w:spacing w:after="240"/>
+      </w:pPr>
+      <w:r>
+        <w:rPr>
+          <w:rFonts w:ascii="Times" w:hAnsi="Times" w:cs="Times"/>
+          <w:sz w:val="24"/>
+          <w:sz-cs w:val="24"/>
+          <w:spacing w:val="0"/>
+        </w:rPr>
+        <w:t xml:space="preserve">&lt;variant&gt;Round Robin</w:t>
+      </w:r>
+    </w:p>
+    <w:p>
+      <w:pPr>
+        <w:spacing w:after="240"/>
+      </w:pPr>
+      <w:r>
+        <w:rPr>
+          <w:rFonts w:ascii="Times" w:hAnsi="Times" w:cs="Times"/>
+          <w:sz w:val="24"/>
+          <w:sz-cs w:val="24"/>
+          <w:spacing w:val="0"/>
+        </w:rPr>
+        <w:t xml:space="preserve"/>
+      </w:r>
+    </w:p>
+    <w:p>
+      <w:pPr>
+        <w:spacing w:after="240"/>
+      </w:pPr>
+      <w:r>
+        <w:rPr>
+          <w:rFonts w:ascii="Times" w:hAnsi="Times" w:cs="Times"/>
+          <w:sz w:val="24"/>
+          <w:sz-cs w:val="24"/>
+          <w:spacing w:val="0"/>
+        </w:rPr>
+        <w:t xml:space="preserve">&lt;question&gt;Short-term scheduler, or dispatcher, picks a process. Each process in the queue is given some time in turn. This strategy is called:</w:t>
+      </w:r>
+    </w:p>
+    <w:p>
+      <w:pPr>
+        <w:spacing w:after="240"/>
+      </w:pPr>
+      <w:r>
+        <w:rPr>
+          <w:rFonts w:ascii="Times" w:hAnsi="Times" w:cs="Times"/>
+          <w:sz w:val="24"/>
+          <w:sz-cs w:val="24"/>
+          <w:spacing w:val="0"/>
+        </w:rPr>
+        <w:t xml:space="preserve">&lt;variant&gt;Carousel technique</w:t>
+      </w:r>
+    </w:p>
+    <w:p>
+      <w:pPr>
+        <w:spacing w:after="240"/>
+      </w:pPr>
+      <w:r>
+        <w:rPr>
+          <w:rFonts w:ascii="Times" w:hAnsi="Times" w:cs="Times"/>
+          <w:sz w:val="24"/>
+          <w:sz-cs w:val="24"/>
+          <w:spacing w:val="0"/>
+        </w:rPr>
+        <w:t xml:space="preserve">&lt;variant&gt;Merry-go-round technique</w:t>
+      </w:r>
+    </w:p>
+    <w:p>
+      <w:pPr>
+        <w:spacing w:after="240"/>
+      </w:pPr>
+      <w:r>
+        <w:rPr>
+          <w:rFonts w:ascii="Times" w:hAnsi="Times" w:cs="Times"/>
+          <w:sz w:val="24"/>
+          <w:sz-cs w:val="24"/>
+          <w:spacing w:val="0"/>
+        </w:rPr>
+        <w:t xml:space="preserve">&lt;variant&gt;Prioritizing</w:t>
+      </w:r>
+    </w:p>
+    <w:p>
+      <w:pPr>
+        <w:spacing w:after="240"/>
+      </w:pPr>
+      <w:r>
+        <w:rPr>
+          <w:rFonts w:ascii="Times" w:hAnsi="Times" w:cs="Times"/>
+          <w:sz w:val="24"/>
+          <w:sz-cs w:val="24"/>
+          <w:spacing w:val="0"/>
+        </w:rPr>
+        <w:t xml:space="preserve">&lt;variantright&gt;Round-robin technique</w:t>
       </w:r>
     </w:p>
     <w:sectPr>

</xml_diff>